<commit_message>
Adding links tag processor. Renamed tags prefixes
</commit_message>
<xml_diff>
--- a/src/test/resources/net/sl/Placeholders-dto-value-template-nested-collections.docx
+++ b/src/test/resources/net/sl/Placeholders-dto-value-template-nested-collections.docx
@@ -16,7 +16,7 @@
         <w:t>{{</w:t>
       </w:r>
       <w:r>
-        <w:t>dtoField:</w:t>
+        <w:t>field:</w:t>
       </w:r>
       <w:r>
         <w:t>companyName</w:t>
@@ -59,8 +59,6 @@
             <w:r>
               <w:t xml:space="preserve">Project </w:t>
             </w:r>
-            <w:bookmarkStart w:id="0" w:name="_GoBack"/>
-            <w:bookmarkEnd w:id="0"/>
             <w:r>
               <w:t>Developers</w:t>
             </w:r>
@@ -73,10 +71,7 @@
         <w:t>${{</w:t>
       </w:r>
       <w:r>
-        <w:t>dtoCollection</w:t>
-      </w:r>
-      <w:r>
-        <w:t>:</w:t>
+        <w:t>collection:</w:t>
       </w:r>
       <w:r>
         <w:t>projects}}</w:t>
@@ -102,7 +97,7 @@
               <w:t>${{</w:t>
             </w:r>
             <w:r>
-              <w:t>dtoField:</w:t>
+              <w:t>field:</w:t>
             </w:r>
             <w:r>
               <w:t>projectName</w:t>
@@ -170,10 +165,7 @@
               <w:t>${{</w:t>
             </w:r>
             <w:r>
-              <w:t>dtoCollection</w:t>
-            </w:r>
-            <w:r>
-              <w:t>:</w:t>
+              <w:t>collection:</w:t>
             </w:r>
             <w:r>
               <w:t>developers</w:t>
@@ -189,9 +181,9 @@
               <w:tblLook w:val="04A0" w:firstRow="1" w:lastRow="0" w:firstColumn="1" w:lastColumn="0" w:noHBand="0" w:noVBand="1"/>
             </w:tblPr>
             <w:tblGrid>
-              <w:gridCol w:w="2240"/>
-              <w:gridCol w:w="2202"/>
-              <w:gridCol w:w="2164"/>
+              <w:gridCol w:w="2169"/>
+              <w:gridCol w:w="2160"/>
+              <w:gridCol w:w="2151"/>
             </w:tblGrid>
             <w:tr>
               <w:tc>
@@ -203,7 +195,7 @@
                     <w:t>${{</w:t>
                   </w:r>
                   <w:r>
-                    <w:t>dtoField:</w:t>
+                    <w:t>field:</w:t>
                   </w:r>
                   <w:r>
                     <w:t>firstName}}</w:t>
@@ -219,7 +211,7 @@
                     <w:t>${{</w:t>
                   </w:r>
                   <w:r>
-                    <w:t>dtoField:</w:t>
+                    <w:t>field:</w:t>
                   </w:r>
                   <w:r>
                     <w:t>lastName}}</w:t>
@@ -235,7 +227,7 @@
                     <w:t>${{</w:t>
                   </w:r>
                   <w:r>
-                    <w:t>dtoField:</w:t>
+                    <w:t>field:</w:t>
                   </w:r>
                   <w:r>
                     <w:t>language}}</w:t>
@@ -249,7 +241,10 @@
               <w:t>${{/</w:t>
             </w:r>
             <w:r>
-              <w:t>dtoCollection</w:t>
+              <w:t>c</w:t>
+            </w:r>
+            <w:r>
+              <w:t>ollection</w:t>
             </w:r>
             <w:r>
               <w:t>}}</w:t>
@@ -263,7 +258,12 @@
         <w:t>${{/</w:t>
       </w:r>
       <w:r>
-        <w:t>dtoCollection</w:t>
+        <w:t>c</w:t>
+      </w:r>
+      <w:bookmarkStart w:id="0" w:name="_GoBack"/>
+      <w:bookmarkEnd w:id="0"/>
+      <w:r>
+        <w:t>ollection</w:t>
       </w:r>
       <w:r>
         <w:t>}}</w:t>

</xml_diff>